<commit_message>
processed batch NNU_20140527 and updated OCLC export procedure
</commit_message>
<xml_diff>
--- a/bin/aco_3_export_OCLC_records.docx
+++ b/bin/aco_3_export_OCLC_records.docx
@@ -794,7 +794,19 @@
       </w:r>
     </w:p>
     <w:p/>
-    <w:p/>
+    <w:p>
+      <w:r>
+        <w:t>Print the output Batch Search Report to a PDF file and add “_</w:t>
+      </w:r>
+      <w:proofErr w:type="spellStart"/>
+      <w:r>
+        <w:t>oclc_export_rpt</w:t>
+      </w:r>
+      <w:proofErr w:type="spellEnd"/>
+      <w:r>
+        <w:t>” to the end of the filename – e.g., NNU_20140527_2_oclc_nums_batch_oclc_export_rpt.pdf</w:t>
+      </w:r>
+    </w:p>
     <w:p/>
     <w:p>
       <w:r>
@@ -1575,6 +1587,12 @@
     <w:p/>
     <w:p>
       <w:r>
+        <w:t>When asked if you are sure you want to change the file name extension – click “Yes”</w:t>
+      </w:r>
+    </w:p>
+    <w:p/>
+    <w:p>
+      <w:r>
         <w:t>Move the file into the corresponding batch folder for the set that was processed, for example:</w:t>
       </w:r>
     </w:p>
@@ -1900,7 +1918,10 @@
         <w:t>Process a comparison of the “all” file versus the “linked only” file in order to get a list of OCLC records that need to be linked.</w:t>
       </w:r>
     </w:p>
-    <w:p/>
+    <w:p>
+      <w:bookmarkStart w:id="0" w:name="_GoBack"/>
+      <w:bookmarkEnd w:id="0"/>
+    </w:p>
     <w:p/>
     <w:p>
       <w:r>
@@ -2154,8 +2175,6 @@
       </w:r>
     </w:p>
     <w:p>
-      <w:bookmarkStart w:id="0" w:name="_GoBack"/>
-      <w:bookmarkEnd w:id="0"/>
       <w:r>
         <w:t>Write Python code to c</w:t>
       </w:r>

</xml_diff>